<commit_message>
fixes for atom dragging in model kit for crystals
</commit_message>
<xml_diff>
--- a/_documents/modelkit-crystal.docx
+++ b/_documents/modelkit-crystal.docx
@@ -400,13 +400,7 @@
     </w:p>
     <w:p>
       <w:r>
-        <w:t>x = @@2</w:t>
-      </w:r>
-      <w:r>
-        <w:t>45</w:t>
-      </w:r>
-      <w:r>
-        <w:t>.find(“equivalent</w:t>
+        <w:t>x = @@245.find(“equivalent</w:t>
       </w:r>
       <w:proofErr w:type="gramStart"/>
       <w:r>
@@ -714,6 +708,9 @@
     </w:p>
     <w:p>
       <w:r>
+        <w:rPr>
+          <w:noProof/>
+        </w:rPr>
         <w:drawing>
           <wp:anchor distT="0" distB="0" distL="114300" distR="114300" simplePos="0" relativeHeight="251660288" behindDoc="0" locked="0" layoutInCell="1" allowOverlap="1" wp14:anchorId="6F2C38EB" wp14:editId="0E908456">
             <wp:simplePos x="0" y="0"/>
@@ -789,10 +786,7 @@
     </w:p>
     <w:p>
       <w:r>
-        <w:t xml:space="preserve">select </w:t>
-      </w:r>
-      <w:r>
-        <w:t>fixed</w:t>
+        <w:t>select fixed</w:t>
       </w:r>
     </w:p>
     <w:p>
@@ -1214,7 +1208,16 @@
           </w:tcPr>
           <w:p>
             <w:r>
-              <w:t>constrains atom dragging to a given vector</w:t>
+              <w:t>C</w:t>
+            </w:r>
+            <w:r>
+              <w:t>onstrains</w:t>
+            </w:r>
+            <w:r>
+              <w:t xml:space="preserve"> any</w:t>
+            </w:r>
+            <w:r>
+              <w:t xml:space="preserve"> atom dragging to a given vector</w:t>
             </w:r>
             <w:r>
               <w:t xml:space="preserve">; </w:t>
@@ -1264,13 +1267,13 @@
           </w:tcPr>
           <w:p>
             <w:r>
-              <w:t xml:space="preserve">constrains atom dragging to a given </w:t>
-            </w:r>
-            <w:r>
-              <w:t>plane</w:t>
-            </w:r>
-            <w:r>
-              <w:t>; atom will still not move if symmetry does not allow it; replaces any fixed plane; cleared by changing the value of set MODELKITMODE or MODELKIT FIXED NONE</w:t>
+              <w:t xml:space="preserve">constrains </w:t>
+            </w:r>
+            <w:r>
+              <w:t xml:space="preserve">any </w:t>
+            </w:r>
+            <w:r>
+              <w:t>atom dragging to a given plane; atom will still not move if symmetry does not allow it; replaces any fixed plane; cleared by changing the value of set MODELKITMODE or MODELKIT FIXED NONE</w:t>
             </w:r>
           </w:p>
           <w:p/>
@@ -1461,10 +1464,7 @@
           </w:tcPr>
           <w:p>
             <w:r>
-              <w:t>x = @</w:t>
-            </w:r>
-            <w:r>
-              <w:t>@</w:t>
+              <w:t>x = @@</w:t>
             </w:r>
             <w:proofErr w:type="gramStart"/>
             <w:r>
@@ -1482,16 +1482,7 @@
           </w:tcPr>
           <w:p>
             <w:r>
-              <w:t>array of integers, the symmetry operat</w:t>
-            </w:r>
-            <w:r>
-              <w:t>or</w:t>
-            </w:r>
-            <w:r>
-              <w:t xml:space="preserve"> indexe</w:t>
-            </w:r>
-            <w:r>
-              <w:t>s for which this atom is invariant; excludes the identity operator</w:t>
+              <w:t>array of integers, the symmetry operator indexes for which this atom is invariant; excludes the identity operator</w:t>
             </w:r>
           </w:p>
         </w:tc>
@@ -1503,10 +1494,7 @@
           </w:tcPr>
           <w:p>
             <w:r>
-              <w:t xml:space="preserve">x = </w:t>
-            </w:r>
-            <w:r>
-              <w:t>{1/2 1/2 0</w:t>
+              <w:t>x = {1/2 1/2 0</w:t>
             </w:r>
             <w:proofErr w:type="gramStart"/>
             <w:r>
@@ -1529,13 +1517,7 @@
           </w:tcPr>
           <w:p>
             <w:r>
-              <w:t xml:space="preserve">array of integers, the symmetry operator indexes for which this </w:t>
-            </w:r>
-            <w:r>
-              <w:t>position</w:t>
-            </w:r>
-            <w:r>
-              <w:t xml:space="preserve"> is invariant; excludes the identity operator</w:t>
+              <w:t>array of integers, the symmetry operator indexes for which this position is invariant; excludes the identity operator</w:t>
             </w:r>
           </w:p>
         </w:tc>
@@ -1629,10 +1611,7 @@
           </w:tcPr>
           <w:p>
             <w:r>
-              <w:t xml:space="preserve">x = </w:t>
-            </w:r>
-            <w:r>
-              <w:t>@@</w:t>
+              <w:t>x = @@</w:t>
             </w:r>
             <w:proofErr w:type="gramStart"/>
             <w:r>
@@ -1664,19 +1643,7 @@
             </w:r>
             <w:proofErr w:type="gramEnd"/>
             <w:r>
-              <w:t>2, "invariant"), except adjusts return to be through the given atom</w:t>
-            </w:r>
-            <w:r>
-              <w:t xml:space="preserve">; </w:t>
-            </w:r>
-            <w:r>
-              <w:t>presumes the atom is in a special position and not fixed</w:t>
-            </w:r>
-            <w:r>
-              <w:t>;</w:t>
-            </w:r>
-            <w:r>
-              <w:t xml:space="preserve"> returns the "true" plane or axis or center of inversion, not just the one for the generating operator</w:t>
+              <w:t>2, "invariant"), except adjusts return to be through the given atom; presumes the atom is in a special position and not fixed; returns the "true" plane or axis or center of inversion, not just the one for the generating operator</w:t>
             </w:r>
           </w:p>
           <w:p/>
@@ -1690,10 +1657,7 @@
           </w:tcPr>
           <w:p>
             <w:r>
-              <w:t xml:space="preserve">x = </w:t>
-            </w:r>
-            <w:r>
-              <w:t>{1/2 1/2 1/2</w:t>
+              <w:t>x = {1/2 1/2 1/2</w:t>
             </w:r>
             <w:proofErr w:type="gramStart"/>
             <w:r>

</xml_diff>